<commit_message>
TACT trees and initial data/scripts
</commit_message>
<xml_diff>
--- a/writing/larval_hab_draft_1.docx
+++ b/writing/larval_hab_draft_1.docx
@@ -206,20 +206,12 @@
         <w:jc w:val="center"/>
         <w:rPr>
           <w:rFonts w:ascii="Times New Roman" w:hAnsi="Times New Roman" w:cs="Times New Roman"/>
-          <w:sz w:val="24"/>
-          <w:szCs w:val="24"/>
-        </w:rPr>
-      </w:pPr>
-      <w:r>
-        <w:rPr>
-          <w:rFonts w:ascii="Times New Roman" w:hAnsi="Times New Roman" w:cs="Times New Roman"/>
           <w:b/>
           <w:bCs/>
           <w:sz w:val="24"/>
           <w:szCs w:val="24"/>
         </w:rPr>
-        <w:t>The</w:t>
-      </w:r>
+      </w:pPr>
       <w:r>
         <w:rPr>
           <w:rFonts w:ascii="Times New Roman" w:hAnsi="Times New Roman" w:cs="Times New Roman"/>
@@ -228,7 +220,7 @@
           <w:sz w:val="24"/>
           <w:szCs w:val="24"/>
         </w:rPr>
-        <w:t xml:space="preserve"> Origins </w:t>
+        <w:t>The</w:t>
       </w:r>
       <w:r>
         <w:rPr>
@@ -238,6 +230,16 @@
           <w:sz w:val="24"/>
           <w:szCs w:val="24"/>
         </w:rPr>
+        <w:t xml:space="preserve"> Origins </w:t>
+      </w:r>
+      <w:r>
+        <w:rPr>
+          <w:rFonts w:ascii="Times New Roman" w:hAnsi="Times New Roman" w:cs="Times New Roman"/>
+          <w:b/>
+          <w:bCs/>
+          <w:sz w:val="24"/>
+          <w:szCs w:val="24"/>
+        </w:rPr>
         <w:t>and Diversity of Mosquito Larval Habitats</w:t>
       </w:r>
     </w:p>
@@ -826,18 +828,139 @@
           <w:szCs w:val="24"/>
         </w:rPr>
       </w:pPr>
-      <w:r>
-        <w:rPr>
-          <w:rFonts w:ascii="Times New Roman" w:hAnsi="Times New Roman" w:cs="Times New Roman"/>
-          <w:sz w:val="24"/>
-          <w:szCs w:val="24"/>
-        </w:rPr>
-        <w:t xml:space="preserve">Mosquitoes occupy a wide diversity of aquatic habitats ranging from small bamboo internodes to ocean algal blooms. </w:t>
-      </w:r>
     </w:p>
     <w:p>
       <w:pPr>
         <w:spacing w:after="0" w:line="480" w:lineRule="auto"/>
+        <w:ind w:firstLine="720"/>
+        <w:rPr>
+          <w:rFonts w:ascii="Times New Roman" w:hAnsi="Times New Roman" w:cs="Times New Roman"/>
+          <w:sz w:val="24"/>
+          <w:szCs w:val="24"/>
+        </w:rPr>
+      </w:pPr>
+    </w:p>
+    <w:p>
+      <w:pPr>
+        <w:spacing w:after="0" w:line="480" w:lineRule="auto"/>
+        <w:ind w:firstLine="720"/>
+        <w:rPr>
+          <w:rFonts w:ascii="Times New Roman" w:hAnsi="Times New Roman" w:cs="Times New Roman"/>
+          <w:sz w:val="24"/>
+          <w:szCs w:val="24"/>
+        </w:rPr>
+      </w:pPr>
+    </w:p>
+    <w:p>
+      <w:pPr>
+        <w:spacing w:after="0" w:line="480" w:lineRule="auto"/>
+        <w:ind w:firstLine="720"/>
+        <w:rPr>
+          <w:rFonts w:ascii="Times New Roman" w:hAnsi="Times New Roman" w:cs="Times New Roman"/>
+          <w:sz w:val="24"/>
+          <w:szCs w:val="24"/>
+        </w:rPr>
+      </w:pPr>
+      <w:r>
+        <w:rPr>
+          <w:rFonts w:ascii="Times New Roman" w:hAnsi="Times New Roman" w:cs="Times New Roman"/>
+          <w:sz w:val="24"/>
+          <w:szCs w:val="24"/>
+        </w:rPr>
+        <w:t>Mosquitoes occupy a wide diversity of aquatic habitats ranging from</w:t>
+      </w:r>
+      <w:r>
+        <w:rPr>
+          <w:rFonts w:ascii="Times New Roman" w:hAnsi="Times New Roman" w:cs="Times New Roman"/>
+          <w:sz w:val="24"/>
+          <w:szCs w:val="24"/>
+        </w:rPr>
+        <w:t xml:space="preserve"> the</w:t>
+      </w:r>
+      <w:r>
+        <w:rPr>
+          <w:rFonts w:ascii="Times New Roman" w:hAnsi="Times New Roman" w:cs="Times New Roman"/>
+          <w:sz w:val="24"/>
+          <w:szCs w:val="24"/>
+        </w:rPr>
+        <w:t xml:space="preserve"> small</w:t>
+      </w:r>
+      <w:r>
+        <w:rPr>
+          <w:rFonts w:ascii="Times New Roman" w:hAnsi="Times New Roman" w:cs="Times New Roman"/>
+          <w:sz w:val="24"/>
+          <w:szCs w:val="24"/>
+        </w:rPr>
+        <w:t>est</w:t>
+      </w:r>
+      <w:r>
+        <w:rPr>
+          <w:rFonts w:ascii="Times New Roman" w:hAnsi="Times New Roman" w:cs="Times New Roman"/>
+          <w:sz w:val="24"/>
+          <w:szCs w:val="24"/>
+        </w:rPr>
+        <w:t xml:space="preserve"> bamboo internodes to </w:t>
+      </w:r>
+      <w:r>
+        <w:rPr>
+          <w:rFonts w:ascii="Times New Roman" w:hAnsi="Times New Roman" w:cs="Times New Roman"/>
+          <w:sz w:val="24"/>
+          <w:szCs w:val="24"/>
+        </w:rPr>
+        <w:t xml:space="preserve">intertidal rock pools </w:t>
+      </w:r>
+      <w:proofErr w:type="gramStart"/>
+      <w:r>
+        <w:rPr>
+          <w:rFonts w:ascii="Times New Roman" w:hAnsi="Times New Roman" w:cs="Times New Roman"/>
+          <w:sz w:val="24"/>
+          <w:szCs w:val="24"/>
+        </w:rPr>
+        <w:t>( )</w:t>
+      </w:r>
+      <w:proofErr w:type="gramEnd"/>
+      <w:r>
+        <w:rPr>
+          <w:rFonts w:ascii="Times New Roman" w:hAnsi="Times New Roman" w:cs="Times New Roman"/>
+          <w:sz w:val="24"/>
+          <w:szCs w:val="24"/>
+        </w:rPr>
+        <w:t xml:space="preserve">. This diversity of distinct habitats is accompanied by an array of unique behaviors and morphologies within different mosquito genera and subgenera often reflecting the ecological niches in which their constituent species are best adapted </w:t>
+      </w:r>
+      <w:proofErr w:type="gramStart"/>
+      <w:r>
+        <w:rPr>
+          <w:rFonts w:ascii="Times New Roman" w:hAnsi="Times New Roman" w:cs="Times New Roman"/>
+          <w:sz w:val="24"/>
+          <w:szCs w:val="24"/>
+        </w:rPr>
+        <w:t>( )</w:t>
+      </w:r>
+      <w:proofErr w:type="gramEnd"/>
+      <w:r>
+        <w:rPr>
+          <w:rFonts w:ascii="Times New Roman" w:hAnsi="Times New Roman" w:cs="Times New Roman"/>
+          <w:sz w:val="24"/>
+          <w:szCs w:val="24"/>
+        </w:rPr>
+        <w:t xml:space="preserve">. </w:t>
+      </w:r>
+    </w:p>
+    <w:p>
+      <w:pPr>
+        <w:spacing w:after="0" w:line="480" w:lineRule="auto"/>
+        <w:ind w:firstLine="720"/>
+        <w:rPr>
+          <w:rFonts w:ascii="Times New Roman" w:hAnsi="Times New Roman" w:cs="Times New Roman"/>
+          <w:sz w:val="24"/>
+          <w:szCs w:val="24"/>
+        </w:rPr>
+      </w:pPr>
+    </w:p>
+    <w:p>
+      <w:pPr>
+        <w:spacing w:after="0" w:line="480" w:lineRule="auto"/>
+        <w:ind w:firstLine="720"/>
         <w:rPr>
           <w:rFonts w:ascii="Times New Roman" w:hAnsi="Times New Roman" w:cs="Times New Roman"/>
           <w:sz w:val="24"/>
@@ -1086,7 +1209,11 @@
         <w:t xml:space="preserve">. </w:t>
       </w:r>
       <w:r>
-        <w:t>The Laird (1988) classification scheme</w:t>
+        <w:t xml:space="preserve">The Laird (1988) </w:t>
+      </w:r>
+      <w:r>
+        <w:lastRenderedPageBreak/>
+        <w:t>classification scheme</w:t>
       </w:r>
       <w:r>
         <w:t xml:space="preserve"> attempted to merge these different schemes into a single, comprehensive classification based on previous work and expert knowledge. Habitats were </w:t>
@@ -1113,7 +1240,6 @@
           <w:sz w:val="24"/>
           <w:szCs w:val="24"/>
         </w:rPr>
-        <w:lastRenderedPageBreak/>
         <w:br w:type="page"/>
       </w:r>
     </w:p>
@@ -1173,14 +1299,52 @@
           <w:sz w:val="24"/>
           <w:szCs w:val="24"/>
         </w:rPr>
-        <w:t xml:space="preserve">Mosquito larval habitat descriptions were harvested from taxonomic reviews (e.g., </w:t>
+        <w:t>Mosquito larval habitat descriptions were harvested from taxonomic reviews</w:t>
+      </w:r>
+      <w:r>
+        <w:rPr>
+          <w:rFonts w:ascii="Times New Roman" w:hAnsi="Times New Roman" w:cs="Times New Roman"/>
+          <w:sz w:val="24"/>
+          <w:szCs w:val="24"/>
+        </w:rPr>
+        <w:t xml:space="preserve"> </w:t>
+      </w:r>
+      <w:r>
+        <w:rPr>
+          <w:rFonts w:ascii="Times New Roman" w:hAnsi="Times New Roman" w:cs="Times New Roman"/>
+          <w:sz w:val="24"/>
+          <w:szCs w:val="24"/>
+        </w:rPr>
+        <w:fldChar w:fldCharType="begin"/>
+      </w:r>
+      <w:r>
+        <w:rPr>
+          <w:rFonts w:ascii="Times New Roman" w:hAnsi="Times New Roman" w:cs="Times New Roman"/>
+          <w:sz w:val="24"/>
+          <w:szCs w:val="24"/>
+        </w:rPr>
+        <w:instrText xml:space="preserve"> ADDIN ZOTERO_ITEM CSL_CITATION {"citationID":"SfshM9Mo","properties":{"formattedCitation":"(Zavortink, 1971)","plainCitation":"(Zavortink, 1971)","noteIndex":0},"citationItems":[{"id":4,"uris":["http://zotero.org/users/local/dOejfkg7/items/AGUKISQQ"],"itemData":{"id":4,"type":"article-journal","container-title":"Contributions of the American Entomological Institute","issue":"3","journalAbbreviation":"Contrib. Am. Entomol. Inst.","language":"en","page":"1-37","source":"Zotero","title":"Contributions to the mosquito fauna of Southeast Asia. IX. The genus Orthopodomyia Theobald in Southeast Asia.","volume":"7","author":[{"family":"Zavortink","given":"Thomas J"}],"issued":{"date-parts":[["1971"]]}}}],"schema":"https://github.com/citation-style-language/schema/raw/master/csl-citation.json"} </w:instrText>
+      </w:r>
+      <w:r>
+        <w:rPr>
+          <w:rFonts w:ascii="Times New Roman" w:hAnsi="Times New Roman" w:cs="Times New Roman"/>
+          <w:sz w:val="24"/>
+          <w:szCs w:val="24"/>
+        </w:rPr>
+        <w:fldChar w:fldCharType="separate"/>
+      </w:r>
+      <w:r>
+        <w:rPr>
+          <w:rFonts w:ascii="Times New Roman" w:hAnsi="Times New Roman" w:cs="Times New Roman"/>
+          <w:sz w:val="24"/>
+        </w:rPr>
+        <w:t>(</w:t>
       </w:r>
       <w:proofErr w:type="spellStart"/>
       <w:r>
         <w:rPr>
           <w:rFonts w:ascii="Times New Roman" w:hAnsi="Times New Roman" w:cs="Times New Roman"/>
           <w:sz w:val="24"/>
-          <w:szCs w:val="24"/>
         </w:rPr>
         <w:t>Zavortink</w:t>
       </w:r>
@@ -1189,17 +1353,146 @@
         <w:rPr>
           <w:rFonts w:ascii="Times New Roman" w:hAnsi="Times New Roman" w:cs="Times New Roman"/>
           <w:sz w:val="24"/>
-          <w:szCs w:val="24"/>
-        </w:rPr>
-        <w:t xml:space="preserve">, 1971), books, and peer-reviewed academic literature. Mosquito literature has a long history of including a “bionomics” section in species descriptions. This section includes relevant observational, ecological information like larval habitats, blood hosts, and other interesting ecological information about a species. As such, nearly all species (if the larvae have been collected) have at least some information pertaining to larval habitats. Keywords or phrases describing the larval habitat for each recorded mosquito species were entered and linked with the original publication for the record. </w:t>
-      </w:r>
-      <w:r>
-        <w:rPr>
-          <w:rFonts w:ascii="Times New Roman" w:hAnsi="Times New Roman" w:cs="Times New Roman"/>
-          <w:sz w:val="24"/>
-          <w:szCs w:val="24"/>
-        </w:rPr>
-        <w:t>All scripts and data used in this study are stored at &lt;GITHUB REPO HERE&gt;.</w:t>
+        </w:rPr>
+        <w:t>, 1971)</w:t>
+      </w:r>
+      <w:r>
+        <w:rPr>
+          <w:rFonts w:ascii="Times New Roman" w:hAnsi="Times New Roman" w:cs="Times New Roman"/>
+          <w:sz w:val="24"/>
+          <w:szCs w:val="24"/>
+        </w:rPr>
+        <w:fldChar w:fldCharType="end"/>
+      </w:r>
+      <w:r>
+        <w:rPr>
+          <w:rFonts w:ascii="Times New Roman" w:hAnsi="Times New Roman" w:cs="Times New Roman"/>
+          <w:sz w:val="24"/>
+          <w:szCs w:val="24"/>
+        </w:rPr>
+        <w:t>, books</w:t>
+      </w:r>
+      <w:r>
+        <w:rPr>
+          <w:rFonts w:ascii="Times New Roman" w:hAnsi="Times New Roman" w:cs="Times New Roman"/>
+          <w:sz w:val="24"/>
+          <w:szCs w:val="24"/>
+        </w:rPr>
+        <w:t xml:space="preserve"> </w:t>
+      </w:r>
+      <w:r>
+        <w:rPr>
+          <w:rFonts w:ascii="Times New Roman" w:hAnsi="Times New Roman" w:cs="Times New Roman"/>
+          <w:sz w:val="24"/>
+          <w:szCs w:val="24"/>
+        </w:rPr>
+        <w:fldChar w:fldCharType="begin"/>
+      </w:r>
+      <w:r>
+        <w:rPr>
+          <w:rFonts w:ascii="Times New Roman" w:hAnsi="Times New Roman" w:cs="Times New Roman"/>
+          <w:sz w:val="24"/>
+          <w:szCs w:val="24"/>
+        </w:rPr>
+        <w:instrText xml:space="preserve"> ADDIN ZOTERO_ITEM CSL_CITATION {"citationID":"k3PgPpJN","properties":{"formattedCitation":"(Belkin, 1962)","plainCitation":"(Belkin, 1962)","noteIndex":0},"citationItems":[{"id":5,"uris":["http://zotero.org/users/local/dOejfkg7/items/5CNYCXEV"],"itemData":{"id":5,"type":"book","number-of-pages":"1-608","publisher":"University of California","title":"The mosquitoes of the South Pacific (Diptera, Culicidae)","volume":"1","author":[{"family":"Belkin","given":"John N"}],"issued":{"date-parts":[["1962"]]}}}],"schema":"https://github.com/citation-style-language/schema/raw/master/csl-citation.json"} </w:instrText>
+      </w:r>
+      <w:r>
+        <w:rPr>
+          <w:rFonts w:ascii="Times New Roman" w:hAnsi="Times New Roman" w:cs="Times New Roman"/>
+          <w:sz w:val="24"/>
+          <w:szCs w:val="24"/>
+        </w:rPr>
+        <w:fldChar w:fldCharType="separate"/>
+      </w:r>
+      <w:r>
+        <w:rPr>
+          <w:rFonts w:ascii="Times New Roman" w:hAnsi="Times New Roman" w:cs="Times New Roman"/>
+          <w:sz w:val="24"/>
+        </w:rPr>
+        <w:t>(Belkin, 1962)</w:t>
+      </w:r>
+      <w:r>
+        <w:rPr>
+          <w:rFonts w:ascii="Times New Roman" w:hAnsi="Times New Roman" w:cs="Times New Roman"/>
+          <w:sz w:val="24"/>
+          <w:szCs w:val="24"/>
+        </w:rPr>
+        <w:fldChar w:fldCharType="end"/>
+      </w:r>
+      <w:r>
+        <w:rPr>
+          <w:rFonts w:ascii="Times New Roman" w:hAnsi="Times New Roman" w:cs="Times New Roman"/>
+          <w:sz w:val="24"/>
+          <w:szCs w:val="24"/>
+        </w:rPr>
+        <w:t>, and peer-reviewed academic literature</w:t>
+      </w:r>
+      <w:r>
+        <w:rPr>
+          <w:rFonts w:ascii="Times New Roman" w:hAnsi="Times New Roman" w:cs="Times New Roman"/>
+          <w:sz w:val="24"/>
+          <w:szCs w:val="24"/>
+        </w:rPr>
+        <w:t xml:space="preserve"> ( )</w:t>
+      </w:r>
+      <w:r>
+        <w:rPr>
+          <w:rFonts w:ascii="Times New Roman" w:hAnsi="Times New Roman" w:cs="Times New Roman"/>
+          <w:sz w:val="24"/>
+          <w:szCs w:val="24"/>
+        </w:rPr>
+        <w:t xml:space="preserve">. Mosquito literature has a long history of including a “bionomics” section in species descriptions. This section includes relevant observational, ecological information like larval habitats, blood hosts, and other interesting ecological information about a species. As such, nearly all species (if the larvae have been collected) have at least some information pertaining to larval habitats. Keywords or phrases describing the larval habitat for each recorded mosquito species were entered and linked with the original publication for the record. </w:t>
+      </w:r>
+      <w:r>
+        <w:rPr>
+          <w:rFonts w:ascii="Times New Roman" w:hAnsi="Times New Roman" w:cs="Times New Roman"/>
+          <w:sz w:val="24"/>
+          <w:szCs w:val="24"/>
+        </w:rPr>
+        <w:t>All data</w:t>
+      </w:r>
+      <w:r>
+        <w:rPr>
+          <w:rFonts w:ascii="Times New Roman" w:hAnsi="Times New Roman" w:cs="Times New Roman"/>
+          <w:sz w:val="24"/>
+          <w:szCs w:val="24"/>
+        </w:rPr>
+        <w:t xml:space="preserve"> and subsequent scripts used</w:t>
+      </w:r>
+      <w:r>
+        <w:rPr>
+          <w:rFonts w:ascii="Times New Roman" w:hAnsi="Times New Roman" w:cs="Times New Roman"/>
+          <w:sz w:val="24"/>
+          <w:szCs w:val="24"/>
+        </w:rPr>
+        <w:t xml:space="preserve"> in this study </w:t>
+      </w:r>
+      <w:r>
+        <w:rPr>
+          <w:rFonts w:ascii="Times New Roman" w:hAnsi="Times New Roman" w:cs="Times New Roman"/>
+          <w:sz w:val="24"/>
+          <w:szCs w:val="24"/>
+        </w:rPr>
+        <w:t xml:space="preserve">can be found at </w:t>
+      </w:r>
+      <w:hyperlink r:id="rId6" w:history="1">
+        <w:r>
+          <w:rPr>
+            <w:rStyle w:val="Hyperlink"/>
+            <w:rFonts w:ascii="Times New Roman" w:hAnsi="Times New Roman" w:cs="Times New Roman"/>
+            <w:sz w:val="24"/>
+            <w:szCs w:val="24"/>
+          </w:rPr>
+          <w:t>https://github.com/cbsither/Larval_Habitat_Pub</w:t>
+        </w:r>
+      </w:hyperlink>
+      <w:r>
+        <w:rPr>
+          <w:rFonts w:ascii="Times New Roman" w:hAnsi="Times New Roman" w:cs="Times New Roman"/>
+          <w:sz w:val="24"/>
+          <w:szCs w:val="24"/>
+        </w:rPr>
+        <w:t xml:space="preserve"> GitHub repository.</w:t>
       </w:r>
     </w:p>
     <w:p>
@@ -1333,7 +1626,7 @@
           <w:sz w:val="24"/>
           <w:szCs w:val="24"/>
         </w:rPr>
-        <w:t xml:space="preserve"> (</w:t>
+        <w:t xml:space="preserve">. </w:t>
       </w:r>
       <w:r>
         <w:rPr>
@@ -1342,7 +1635,71 @@
           <w:szCs w:val="24"/>
           <w:highlight w:val="yellow"/>
         </w:rPr>
-        <w:t>Appendix ##).</w:t>
+        <w:t xml:space="preserve">A comprehensive list of all </w:t>
+      </w:r>
+      <w:r>
+        <w:rPr>
+          <w:rFonts w:ascii="Times New Roman" w:hAnsi="Times New Roman" w:cs="Times New Roman"/>
+          <w:sz w:val="24"/>
+          <w:szCs w:val="24"/>
+          <w:highlight w:val="yellow"/>
+        </w:rPr>
+        <w:t xml:space="preserve">unique </w:t>
+      </w:r>
+      <w:r>
+        <w:rPr>
+          <w:rFonts w:ascii="Times New Roman" w:hAnsi="Times New Roman" w:cs="Times New Roman"/>
+          <w:sz w:val="24"/>
+          <w:szCs w:val="24"/>
+          <w:highlight w:val="yellow"/>
+        </w:rPr>
+        <w:t xml:space="preserve">terms </w:t>
+      </w:r>
+      <w:r>
+        <w:rPr>
+          <w:rFonts w:ascii="Times New Roman" w:hAnsi="Times New Roman" w:cs="Times New Roman"/>
+          <w:sz w:val="24"/>
+          <w:szCs w:val="24"/>
+          <w:highlight w:val="yellow"/>
+        </w:rPr>
+        <w:t xml:space="preserve">and their respective bin </w:t>
+      </w:r>
+      <w:proofErr w:type="gramStart"/>
+      <w:r>
+        <w:rPr>
+          <w:rFonts w:ascii="Times New Roman" w:hAnsi="Times New Roman" w:cs="Times New Roman"/>
+          <w:sz w:val="24"/>
+          <w:szCs w:val="24"/>
+          <w:highlight w:val="yellow"/>
+        </w:rPr>
+        <w:t>category</w:t>
+      </w:r>
+      <w:proofErr w:type="gramEnd"/>
+      <w:r>
+        <w:rPr>
+          <w:rFonts w:ascii="Times New Roman" w:hAnsi="Times New Roman" w:cs="Times New Roman"/>
+          <w:sz w:val="24"/>
+          <w:szCs w:val="24"/>
+          <w:highlight w:val="yellow"/>
+        </w:rPr>
+        <w:t xml:space="preserve"> </w:t>
+      </w:r>
+      <w:r>
+        <w:rPr>
+          <w:rFonts w:ascii="Times New Roman" w:hAnsi="Times New Roman" w:cs="Times New Roman"/>
+          <w:sz w:val="24"/>
+          <w:szCs w:val="24"/>
+          <w:highlight w:val="yellow"/>
+        </w:rPr>
+        <w:t>can be found in Appendix A</w:t>
+      </w:r>
+      <w:r>
+        <w:rPr>
+          <w:rFonts w:ascii="Times New Roman" w:hAnsi="Times New Roman" w:cs="Times New Roman"/>
+          <w:sz w:val="24"/>
+          <w:szCs w:val="24"/>
+        </w:rPr>
+        <w:t>.</w:t>
       </w:r>
       <w:r>
         <w:rPr>
@@ -1366,7 +1723,23 @@
           <w:sz w:val="24"/>
           <w:szCs w:val="24"/>
         </w:rPr>
-        <w:t xml:space="preserve"> went back to the original habitat description and using any additional information provided in the original description to bin the larval habitat(s) for a mosquito species. Ultimately, this approach creates </w:t>
+        <w:t xml:space="preserve"> went back to the original habitat description</w:t>
+      </w:r>
+      <w:r>
+        <w:rPr>
+          <w:rFonts w:ascii="Times New Roman" w:hAnsi="Times New Roman" w:cs="Times New Roman"/>
+          <w:sz w:val="24"/>
+          <w:szCs w:val="24"/>
+        </w:rPr>
+        <w:t xml:space="preserve"> to identify and use</w:t>
+      </w:r>
+      <w:r>
+        <w:rPr>
+          <w:rFonts w:ascii="Times New Roman" w:hAnsi="Times New Roman" w:cs="Times New Roman"/>
+          <w:sz w:val="24"/>
+          <w:szCs w:val="24"/>
+        </w:rPr>
+        <w:t xml:space="preserve"> any additional information provided in the original </w:t>
       </w:r>
       <w:r>
         <w:rPr>
@@ -1375,12 +1748,60 @@
           <w:szCs w:val="24"/>
         </w:rPr>
         <w:lastRenderedPageBreak/>
-        <w:t xml:space="preserve">many unique habitat descriptors, but not all habitats can be considered natural groups or can be uniquely defined by their species assemblage. </w:t>
+        <w:t xml:space="preserve">description to bin the larval habitat(s) for a mosquito species. Ultimately, this approach creates many unique habitat descriptors, but not all habitats can be considered natural groups </w:t>
+      </w:r>
+      <w:r>
+        <w:rPr>
+          <w:rFonts w:ascii="Times New Roman" w:hAnsi="Times New Roman" w:cs="Times New Roman"/>
+          <w:sz w:val="24"/>
+          <w:szCs w:val="24"/>
+        </w:rPr>
+        <w:t xml:space="preserve">or are uniquely defined by their species assemblages. </w:t>
       </w:r>
     </w:p>
     <w:p>
       <w:pPr>
         <w:spacing w:after="0" w:line="480" w:lineRule="auto"/>
+        <w:ind w:firstLine="720"/>
+        <w:rPr>
+          <w:rFonts w:ascii="Times New Roman" w:hAnsi="Times New Roman" w:cs="Times New Roman"/>
+          <w:sz w:val="24"/>
+          <w:szCs w:val="24"/>
+        </w:rPr>
+      </w:pPr>
+      <w:r>
+        <w:rPr>
+          <w:rFonts w:ascii="Times New Roman" w:hAnsi="Times New Roman" w:cs="Times New Roman"/>
+          <w:sz w:val="24"/>
+          <w:szCs w:val="24"/>
+        </w:rPr>
+        <w:t xml:space="preserve">To ensure all habitats can be uniquely identified, </w:t>
+      </w:r>
+    </w:p>
+    <w:p>
+      <w:pPr>
+        <w:spacing w:after="0" w:line="480" w:lineRule="auto"/>
+        <w:ind w:firstLine="720"/>
+        <w:rPr>
+          <w:rFonts w:ascii="Times New Roman" w:hAnsi="Times New Roman" w:cs="Times New Roman"/>
+          <w:sz w:val="24"/>
+          <w:szCs w:val="24"/>
+        </w:rPr>
+      </w:pPr>
+    </w:p>
+    <w:p>
+      <w:pPr>
+        <w:spacing w:after="0" w:line="480" w:lineRule="auto"/>
+        <w:rPr>
+          <w:rFonts w:ascii="Times New Roman" w:hAnsi="Times New Roman" w:cs="Times New Roman"/>
+          <w:sz w:val="24"/>
+          <w:szCs w:val="24"/>
+        </w:rPr>
+      </w:pPr>
+    </w:p>
+    <w:p>
+      <w:pPr>
+        <w:spacing w:after="0" w:line="480" w:lineRule="auto"/>
         <w:rPr>
           <w:rFonts w:ascii="Times New Roman" w:hAnsi="Times New Roman" w:cs="Times New Roman"/>
           <w:sz w:val="24"/>
@@ -1394,7 +1815,7 @@
           <w:szCs w:val="24"/>
           <w:u w:val="single"/>
         </w:rPr>
-        <w:t>Habitat Relationships</w:t>
+        <w:t>Habitat Diversity and Community Assemblages</w:t>
       </w:r>
     </w:p>
     <w:p>
@@ -1406,14 +1827,6 @@
           <w:szCs w:val="24"/>
         </w:rPr>
       </w:pPr>
-      <w:r>
-        <w:rPr>
-          <w:rFonts w:ascii="Times New Roman" w:hAnsi="Times New Roman" w:cs="Times New Roman"/>
-          <w:sz w:val="24"/>
-          <w:szCs w:val="24"/>
-        </w:rPr>
-        <w:tab/>
-      </w:r>
     </w:p>
     <w:p>
       <w:pPr>
@@ -1613,7 +2026,16 @@
           <w:sz w:val="24"/>
           <w:szCs w:val="24"/>
         </w:rPr>
-        <w:t xml:space="preserve"> (fallen plant parts [FPP], modified leaves [ML], tree holes [TH], leaf axils [LA], bamboo [BAM], fruit husks [FH], and flowering parts [FP]) and all other habitats collectively termed “ground pools”. Species which are reported in both habitats (</w:t>
+        <w:t xml:space="preserve"> (fallen plant parts [FPP], modified leaves [ML], tree holes [TH], leaf axils [LA], bamboo [BAM], fruit </w:t>
+      </w:r>
+      <w:r>
+        <w:rPr>
+          <w:rFonts w:ascii="Times New Roman" w:hAnsi="Times New Roman" w:cs="Times New Roman"/>
+          <w:sz w:val="24"/>
+          <w:szCs w:val="24"/>
+        </w:rPr>
+        <w:lastRenderedPageBreak/>
+        <w:t>husks [FH], and flowering parts [FP]) and all other habitats collectively termed “ground pools”. Species which are reported in both habitats (</w:t>
       </w:r>
       <w:proofErr w:type="spellStart"/>
       <w:r>
@@ -1631,16 +2053,7 @@
           <w:sz w:val="24"/>
           <w:szCs w:val="24"/>
         </w:rPr>
-        <w:t xml:space="preserve"> and ground pools) had larval habitats states indicated as ‘uncertain’ allowing the program to integrate over both states for a particular species. This approach reduces model complexity and interpretability rather than adding an </w:t>
-      </w:r>
-      <w:r>
-        <w:rPr>
-          <w:rFonts w:ascii="Times New Roman" w:hAnsi="Times New Roman" w:cs="Times New Roman"/>
-          <w:sz w:val="24"/>
-          <w:szCs w:val="24"/>
-        </w:rPr>
-        <w:lastRenderedPageBreak/>
-        <w:t xml:space="preserve">additional state into the model representing species being present in both habitats. Model selection was conducted during several preliminary analyses where three different continuous time </w:t>
+        <w:t xml:space="preserve"> and ground pools) had larval habitats states indicated as ‘uncertain’ allowing the program to integrate over both states for a particular species. This approach reduces model complexity and interpretability rather than adding an additional state into the model representing species being present in both habitats. Model selection was conducted during several preliminary analyses where three different continuous time </w:t>
       </w:r>
       <w:r>
         <w:rPr>
@@ -2152,7 +2565,7 @@
     </w:p>
     <w:p>
       <w:pPr>
-        <w:spacing w:after="0" w:line="240" w:lineRule="auto"/>
+        <w:spacing w:after="0" w:line="480" w:lineRule="auto"/>
         <w:rPr>
           <w:rFonts w:ascii="Times New Roman" w:hAnsi="Times New Roman" w:cs="Times New Roman"/>
           <w:sz w:val="24"/>
@@ -2173,13 +2586,148 @@
     </w:p>
     <w:p>
       <w:pPr>
-        <w:spacing w:after="0"/>
-        <w:rPr>
-          <w:rFonts w:ascii="Times New Roman" w:hAnsi="Times New Roman" w:cs="Times New Roman"/>
-          <w:sz w:val="24"/>
-          <w:szCs w:val="24"/>
-        </w:rPr>
-      </w:pPr>
+        <w:spacing w:after="0" w:line="480" w:lineRule="auto"/>
+        <w:rPr>
+          <w:rFonts w:ascii="Times New Roman" w:hAnsi="Times New Roman" w:cs="Times New Roman"/>
+          <w:sz w:val="24"/>
+          <w:szCs w:val="24"/>
+        </w:rPr>
+      </w:pPr>
+    </w:p>
+    <w:p>
+      <w:pPr>
+        <w:spacing w:after="0" w:line="480" w:lineRule="auto"/>
+        <w:rPr>
+          <w:rFonts w:ascii="Times New Roman" w:hAnsi="Times New Roman" w:cs="Times New Roman"/>
+          <w:sz w:val="24"/>
+          <w:szCs w:val="24"/>
+        </w:rPr>
+      </w:pPr>
+      <w:r>
+        <w:rPr>
+          <w:rFonts w:ascii="Times New Roman" w:hAnsi="Times New Roman" w:cs="Times New Roman"/>
+          <w:sz w:val="24"/>
+          <w:szCs w:val="24"/>
+        </w:rPr>
+        <w:tab/>
+        <w:t xml:space="preserve">We hope this study highlights a critical and pervasive issue impacting all comparative analysis studies merging phylogenetic and ecological data: </w:t>
+      </w:r>
+      <w:r>
+        <w:rPr>
+          <w:rFonts w:ascii="Times New Roman" w:hAnsi="Times New Roman" w:cs="Times New Roman"/>
+          <w:sz w:val="24"/>
+          <w:szCs w:val="24"/>
+        </w:rPr>
+        <w:t>simply knowing the</w:t>
+      </w:r>
+      <w:r>
+        <w:rPr>
+          <w:rFonts w:ascii="Times New Roman" w:hAnsi="Times New Roman" w:cs="Times New Roman"/>
+          <w:sz w:val="24"/>
+          <w:szCs w:val="24"/>
+        </w:rPr>
+        <w:t xml:space="preserve"> present day</w:t>
+      </w:r>
+      <w:r>
+        <w:rPr>
+          <w:rFonts w:ascii="Times New Roman" w:hAnsi="Times New Roman" w:cs="Times New Roman"/>
+          <w:sz w:val="24"/>
+          <w:szCs w:val="24"/>
+        </w:rPr>
+        <w:t xml:space="preserve"> shared common ancestry cannot</w:t>
+      </w:r>
+      <w:r>
+        <w:rPr>
+          <w:rFonts w:ascii="Times New Roman" w:hAnsi="Times New Roman" w:cs="Times New Roman"/>
+          <w:sz w:val="24"/>
+          <w:szCs w:val="24"/>
+        </w:rPr>
+        <w:t xml:space="preserve"> alone</w:t>
+      </w:r>
+      <w:r>
+        <w:rPr>
+          <w:rFonts w:ascii="Times New Roman" w:hAnsi="Times New Roman" w:cs="Times New Roman"/>
+          <w:sz w:val="24"/>
+          <w:szCs w:val="24"/>
+        </w:rPr>
+        <w:t xml:space="preserve"> resolve questions</w:t>
+      </w:r>
+      <w:r>
+        <w:rPr>
+          <w:rFonts w:ascii="Times New Roman" w:hAnsi="Times New Roman" w:cs="Times New Roman"/>
+          <w:sz w:val="24"/>
+          <w:szCs w:val="24"/>
+        </w:rPr>
+        <w:t xml:space="preserve"> </w:t>
+      </w:r>
+      <w:r>
+        <w:rPr>
+          <w:rFonts w:ascii="Times New Roman" w:hAnsi="Times New Roman" w:cs="Times New Roman"/>
+          <w:sz w:val="24"/>
+          <w:szCs w:val="24"/>
+        </w:rPr>
+        <w:t>anchored in the past</w:t>
+      </w:r>
+      <w:r>
+        <w:rPr>
+          <w:rFonts w:ascii="Times New Roman" w:hAnsi="Times New Roman" w:cs="Times New Roman"/>
+          <w:sz w:val="24"/>
+          <w:szCs w:val="24"/>
+        </w:rPr>
+        <w:t xml:space="preserve">. Alternative data in the form of prior information is necessary </w:t>
+      </w:r>
+      <w:r>
+        <w:rPr>
+          <w:rFonts w:ascii="Times New Roman" w:hAnsi="Times New Roman" w:cs="Times New Roman"/>
+          <w:sz w:val="24"/>
+          <w:szCs w:val="24"/>
+        </w:rPr>
+        <w:t xml:space="preserve">when attempting to address questions involving data that has been censored or removed from evolutionary processes like extinction. Our approach in this paper utilizes one possible approach when attempting to account for extinction by outlining all known hypotheses, then systematically addressing the outcomes given the data. This resulted in two distinct hypotheses that hinge on the belief of whether the </w:t>
+      </w:r>
+      <w:proofErr w:type="spellStart"/>
+      <w:r>
+        <w:rPr>
+          <w:rFonts w:ascii="Times New Roman" w:hAnsi="Times New Roman" w:cs="Times New Roman"/>
+          <w:sz w:val="24"/>
+          <w:szCs w:val="24"/>
+        </w:rPr>
+        <w:t>phytotelmata</w:t>
+      </w:r>
+      <w:proofErr w:type="spellEnd"/>
+      <w:r>
+        <w:rPr>
+          <w:rFonts w:ascii="Times New Roman" w:hAnsi="Times New Roman" w:cs="Times New Roman"/>
+          <w:sz w:val="24"/>
+          <w:szCs w:val="24"/>
+        </w:rPr>
+        <w:t xml:space="preserve"> habitats existing prior to origin of angiosperms provided enough niche stability for </w:t>
+      </w:r>
+      <w:proofErr w:type="spellStart"/>
+      <w:r>
+        <w:rPr>
+          <w:rFonts w:ascii="Times New Roman" w:hAnsi="Times New Roman" w:cs="Times New Roman"/>
+          <w:sz w:val="24"/>
+          <w:szCs w:val="24"/>
+        </w:rPr>
+        <w:t>phytotelmata</w:t>
+      </w:r>
+      <w:proofErr w:type="spellEnd"/>
+      <w:r>
+        <w:rPr>
+          <w:rFonts w:ascii="Times New Roman" w:hAnsi="Times New Roman" w:cs="Times New Roman"/>
+          <w:sz w:val="24"/>
+          <w:szCs w:val="24"/>
+        </w:rPr>
+        <w:t xml:space="preserve"> specialist mosquitoes to exist. </w:t>
+      </w:r>
+      <w:r>
+        <w:rPr>
+          <w:rFonts w:ascii="Times New Roman" w:hAnsi="Times New Roman" w:cs="Times New Roman"/>
+          <w:sz w:val="24"/>
+          <w:szCs w:val="24"/>
+        </w:rPr>
+        <w:t>This is not a belief state that we can currently resolve with modern scientific methods outside of developing more hypotheses from other comparative methods like niche modeling using present day ecological data.</w:t>
+      </w:r>
       <w:r>
         <w:rPr>
           <w:rFonts w:ascii="Times New Roman" w:hAnsi="Times New Roman" w:cs="Times New Roman"/>
@@ -2191,14 +2739,7 @@
     </w:p>
     <w:p>
       <w:pPr>
-        <w:spacing w:after="0" w:line="240" w:lineRule="auto"/>
-        <w:rPr>
-          <w:rFonts w:ascii="Times New Roman" w:hAnsi="Times New Roman" w:cs="Times New Roman"/>
-          <w:sz w:val="24"/>
-          <w:szCs w:val="24"/>
-        </w:rPr>
-      </w:pPr>
-      <w:r>
+        <w:spacing w:after="0" w:line="480" w:lineRule="auto"/>
         <w:rPr>
           <w:rFonts w:ascii="Times New Roman" w:hAnsi="Times New Roman" w:cs="Times New Roman"/>
           <w:b/>
@@ -2206,9 +2747,196 @@
           <w:sz w:val="24"/>
           <w:szCs w:val="24"/>
         </w:rPr>
+      </w:pPr>
+      <w:r>
+        <w:rPr>
+          <w:rFonts w:ascii="Times New Roman" w:hAnsi="Times New Roman" w:cs="Times New Roman"/>
+          <w:b/>
+          <w:bCs/>
+          <w:sz w:val="24"/>
+          <w:szCs w:val="24"/>
+        </w:rPr>
         <w:lastRenderedPageBreak/>
         <w:t>References</w:t>
       </w:r>
+    </w:p>
+    <w:p>
+      <w:pPr>
+        <w:pStyle w:val="Bibliography"/>
+        <w:rPr>
+          <w:rFonts w:ascii="Times New Roman" w:hAnsi="Times New Roman" w:cs="Times New Roman"/>
+          <w:sz w:val="24"/>
+        </w:rPr>
+      </w:pPr>
+      <w:r>
+        <w:rPr>
+          <w:b/>
+          <w:bCs/>
+          <w:sz w:val="24"/>
+          <w:szCs w:val="24"/>
+        </w:rPr>
+        <w:fldChar w:fldCharType="begin"/>
+      </w:r>
+      <w:r>
+        <w:rPr>
+          <w:b/>
+          <w:bCs/>
+          <w:sz w:val="24"/>
+          <w:szCs w:val="24"/>
+        </w:rPr>
+        <w:instrText xml:space="preserve"> ADDIN ZOTERO_BIBL {"uncited":[],"omitted":[],"custom":[]} CSL_BIBLIOGRAPHY </w:instrText>
+      </w:r>
+      <w:r>
+        <w:rPr>
+          <w:b/>
+          <w:bCs/>
+          <w:sz w:val="24"/>
+          <w:szCs w:val="24"/>
+        </w:rPr>
+        <w:fldChar w:fldCharType="separate"/>
+      </w:r>
+      <w:r>
+        <w:rPr>
+          <w:rFonts w:ascii="Times New Roman" w:hAnsi="Times New Roman" w:cs="Times New Roman"/>
+          <w:sz w:val="24"/>
+        </w:rPr>
+        <w:t xml:space="preserve">Belkin, J. N. (1962). </w:t>
+      </w:r>
+      <w:r>
+        <w:rPr>
+          <w:rFonts w:ascii="Times New Roman" w:hAnsi="Times New Roman" w:cs="Times New Roman"/>
+          <w:i/>
+          <w:iCs/>
+          <w:sz w:val="24"/>
+        </w:rPr>
+        <w:t>The mosquitoes of the South Pacific (Diptera, Culicidae)</w:t>
+      </w:r>
+      <w:r>
+        <w:rPr>
+          <w:rFonts w:ascii="Times New Roman" w:hAnsi="Times New Roman" w:cs="Times New Roman"/>
+          <w:sz w:val="24"/>
+        </w:rPr>
+        <w:t xml:space="preserve"> (Vol. 1). University of California.</w:t>
+      </w:r>
+    </w:p>
+    <w:p>
+      <w:pPr>
+        <w:pStyle w:val="Bibliography"/>
+        <w:rPr>
+          <w:rFonts w:ascii="Times New Roman" w:hAnsi="Times New Roman" w:cs="Times New Roman"/>
+          <w:sz w:val="24"/>
+        </w:rPr>
+      </w:pPr>
+      <w:proofErr w:type="spellStart"/>
+      <w:r>
+        <w:rPr>
+          <w:rFonts w:ascii="Times New Roman" w:hAnsi="Times New Roman" w:cs="Times New Roman"/>
+          <w:sz w:val="24"/>
+        </w:rPr>
+        <w:t>Zavortink</w:t>
+      </w:r>
+      <w:proofErr w:type="spellEnd"/>
+      <w:r>
+        <w:rPr>
+          <w:rFonts w:ascii="Times New Roman" w:hAnsi="Times New Roman" w:cs="Times New Roman"/>
+          <w:sz w:val="24"/>
+        </w:rPr>
+        <w:t xml:space="preserve">, T. J. (1971). Contributions to the mosquito fauna of Southeast Asia. IX. The genus </w:t>
+      </w:r>
+      <w:proofErr w:type="spellStart"/>
+      <w:r>
+        <w:rPr>
+          <w:rFonts w:ascii="Times New Roman" w:hAnsi="Times New Roman" w:cs="Times New Roman"/>
+          <w:sz w:val="24"/>
+        </w:rPr>
+        <w:t>Orthopodomyia</w:t>
+      </w:r>
+      <w:proofErr w:type="spellEnd"/>
+      <w:r>
+        <w:rPr>
+          <w:rFonts w:ascii="Times New Roman" w:hAnsi="Times New Roman" w:cs="Times New Roman"/>
+          <w:sz w:val="24"/>
+        </w:rPr>
+        <w:t xml:space="preserve"> Theobald in Southeast Asia. </w:t>
+      </w:r>
+      <w:r>
+        <w:rPr>
+          <w:rFonts w:ascii="Times New Roman" w:hAnsi="Times New Roman" w:cs="Times New Roman"/>
+          <w:i/>
+          <w:iCs/>
+          <w:sz w:val="24"/>
+        </w:rPr>
+        <w:t>Contributions of the American Entomological Institute</w:t>
+      </w:r>
+      <w:r>
+        <w:rPr>
+          <w:rFonts w:ascii="Times New Roman" w:hAnsi="Times New Roman" w:cs="Times New Roman"/>
+          <w:sz w:val="24"/>
+        </w:rPr>
+        <w:t xml:space="preserve">, </w:t>
+      </w:r>
+      <w:r>
+        <w:rPr>
+          <w:rFonts w:ascii="Times New Roman" w:hAnsi="Times New Roman" w:cs="Times New Roman"/>
+          <w:i/>
+          <w:iCs/>
+          <w:sz w:val="24"/>
+        </w:rPr>
+        <w:t>7</w:t>
+      </w:r>
+      <w:r>
+        <w:rPr>
+          <w:rFonts w:ascii="Times New Roman" w:hAnsi="Times New Roman" w:cs="Times New Roman"/>
+          <w:sz w:val="24"/>
+        </w:rPr>
+        <w:t>(3), 1–37.</w:t>
+      </w:r>
+    </w:p>
+    <w:p>
+      <w:pPr>
+        <w:spacing w:after="0" w:line="480" w:lineRule="auto"/>
+        <w:rPr>
+          <w:rFonts w:ascii="Times New Roman" w:hAnsi="Times New Roman" w:cs="Times New Roman"/>
+          <w:b/>
+          <w:bCs/>
+          <w:sz w:val="24"/>
+          <w:szCs w:val="24"/>
+        </w:rPr>
+      </w:pPr>
+      <w:r>
+        <w:rPr>
+          <w:rFonts w:ascii="Times New Roman" w:hAnsi="Times New Roman" w:cs="Times New Roman"/>
+          <w:b/>
+          <w:bCs/>
+          <w:sz w:val="24"/>
+          <w:szCs w:val="24"/>
+        </w:rPr>
+        <w:fldChar w:fldCharType="end"/>
+      </w:r>
+    </w:p>
+    <w:p>
+      <w:pPr>
+        <w:spacing w:after="0" w:line="480" w:lineRule="auto"/>
+        <w:rPr>
+          <w:rFonts w:ascii="Times New Roman" w:hAnsi="Times New Roman" w:cs="Times New Roman"/>
+          <w:b/>
+          <w:bCs/>
+          <w:sz w:val="24"/>
+          <w:szCs w:val="24"/>
+        </w:rPr>
+      </w:pPr>
+    </w:p>
+    <w:p>
+      <w:pPr>
+        <w:spacing w:after="0" w:line="480" w:lineRule="auto"/>
+        <w:rPr>
+          <w:rFonts w:ascii="Times New Roman" w:hAnsi="Times New Roman" w:cs="Times New Roman"/>
+          <w:b/>
+          <w:bCs/>
+          <w:sz w:val="24"/>
+          <w:szCs w:val="24"/>
+        </w:rPr>
+      </w:pPr>
     </w:p>
     <w:sectPr>
       <w:pgSz w:w="12240" w:h="15840"/>
@@ -2918,7 +3646,6 @@
   <w:style w:type="character" w:default="1" w:styleId="DefaultParagraphFont">
     <w:name w:val="Default Paragraph Font"/>
     <w:uiPriority w:val="1"/>
-    <w:semiHidden/>
     <w:unhideWhenUsed/>
   </w:style>
   <w:style w:type="table" w:default="1" w:styleId="TableNormal">
@@ -3329,6 +4056,18 @@
       <w14:ligatures w14:val="none"/>
     </w:rPr>
   </w:style>
+  <w:style w:type="paragraph" w:styleId="Bibliography">
+    <w:name w:val="Bibliography"/>
+    <w:basedOn w:val="Normal"/>
+    <w:next w:val="Normal"/>
+    <w:uiPriority w:val="37"/>
+    <w:unhideWhenUsed/>
+    <w:rsid w:val="00CC51BA"/>
+    <w:pPr>
+      <w:spacing w:after="0" w:line="480" w:lineRule="auto"/>
+      <w:ind w:left="720" w:hanging="720"/>
+    </w:pPr>
+  </w:style>
 </w:styles>
 </file>
 

</xml_diff>